<commit_message>
fixed the date format in a työaikaraportti
</commit_message>
<xml_diff>
--- a/documents/Työaikaraportti_PauliinaSavolainen.docx
+++ b/documents/Työaikaraportti_PauliinaSavolainen.docx
@@ -79,7 +79,7 @@
     </w:p>
     <w:tbl>
       <w:tblPr>
-        <w:tblStyle w:val="TaulukkoRuudukko"/>
+        <w:tblStyle w:val="TableGrid"/>
         <w:tblW w:w="9634" w:type="dxa"/>
         <w:tblLook w:val="04A0" w:firstRow="1" w:lastRow="0" w:firstColumn="1" w:lastColumn="0" w:noHBand="0" w:noVBand="1"/>
       </w:tblPr>
@@ -162,6 +162,9 @@
             <w:r>
               <w:t>14.9</w:t>
             </w:r>
+            <w:r>
+              <w:t>.</w:t>
+            </w:r>
           </w:p>
         </w:tc>
         <w:tc>
@@ -193,6 +196,9 @@
           <w:p>
             <w:r>
               <w:t>17.9</w:t>
+            </w:r>
+            <w:r>
+              <w:t>.</w:t>
             </w:r>
           </w:p>
         </w:tc>
@@ -228,6 +234,9 @@
           <w:p>
             <w:r>
               <w:t>20.9</w:t>
+            </w:r>
+            <w:r>
+              <w:t>.</w:t>
             </w:r>
           </w:p>
         </w:tc>
@@ -1253,17 +1262,17 @@
     <w:lsdException w:name="Unresolved Mention" w:semiHidden="1" w:unhideWhenUsed="1"/>
     <w:lsdException w:name="Smart Link" w:semiHidden="1" w:unhideWhenUsed="1"/>
   </w:latentStyles>
-  <w:style w:type="paragraph" w:default="1" w:styleId="Normaali">
+  <w:style w:type="paragraph" w:default="1" w:styleId="Normal">
     <w:name w:val="Normal"/>
     <w:qFormat/>
   </w:style>
-  <w:style w:type="character" w:default="1" w:styleId="Kappaleenoletusfontti">
+  <w:style w:type="character" w:default="1" w:styleId="DefaultParagraphFont">
     <w:name w:val="Default Paragraph Font"/>
     <w:uiPriority w:val="1"/>
     <w:semiHidden/>
     <w:unhideWhenUsed/>
   </w:style>
-  <w:style w:type="table" w:default="1" w:styleId="Normaalitaulukko">
+  <w:style w:type="table" w:default="1" w:styleId="TableNormal">
     <w:name w:val="Normal Table"/>
     <w:uiPriority w:val="99"/>
     <w:semiHidden/>
@@ -1278,15 +1287,15 @@
       </w:tblCellMar>
     </w:tblPr>
   </w:style>
-  <w:style w:type="numbering" w:default="1" w:styleId="Eiluetteloa">
+  <w:style w:type="numbering" w:default="1" w:styleId="NoList">
     <w:name w:val="No List"/>
     <w:uiPriority w:val="99"/>
     <w:semiHidden/>
     <w:unhideWhenUsed/>
   </w:style>
-  <w:style w:type="table" w:styleId="TaulukkoRuudukko">
+  <w:style w:type="table" w:styleId="TableGrid">
     <w:name w:val="Table Grid"/>
-    <w:basedOn w:val="Normaalitaulukko"/>
+    <w:basedOn w:val="TableNormal"/>
     <w:uiPriority w:val="39"/>
     <w:rsid w:val="00AC0751"/>
     <w:tblPr>

</xml_diff>

<commit_message>
Työaikaraportti-päivitys ja turhat kommentit poistettu
</commit_message>
<xml_diff>
--- a/documents/Työaikaraportti_PauliinaSavolainen.docx
+++ b/documents/Työaikaraportti_PauliinaSavolainen.docx
@@ -79,7 +79,7 @@
     </w:p>
     <w:tbl>
       <w:tblPr>
-        <w:tblStyle w:val="TableGrid"/>
+        <w:tblStyle w:val="TaulukkoRuudukko"/>
         <w:tblW w:w="9634" w:type="dxa"/>
         <w:tblLook w:val="04A0" w:firstRow="1" w:lastRow="0" w:firstColumn="1" w:lastColumn="0" w:noHBand="0" w:noVBand="1"/>
       </w:tblPr>
@@ -183,8 +183,13 @@
           </w:tcPr>
           <w:p>
             <w:r>
-              <w:t>suunnittelu-meeting</w:t>
-            </w:r>
+              <w:t>suunnittelu-</w:t>
+            </w:r>
+            <w:proofErr w:type="spellStart"/>
+            <w:r>
+              <w:t>meeting</w:t>
+            </w:r>
+            <w:proofErr w:type="spellEnd"/>
           </w:p>
         </w:tc>
       </w:tr>
@@ -266,59 +271,106 @@
           <w:tcPr>
             <w:tcW w:w="1980" w:type="dxa"/>
           </w:tcPr>
-          <w:p/>
-        </w:tc>
-        <w:tc>
-          <w:tcPr>
-            <w:tcW w:w="2551" w:type="dxa"/>
-          </w:tcPr>
-          <w:p/>
-        </w:tc>
-        <w:tc>
-          <w:tcPr>
-            <w:tcW w:w="5103" w:type="dxa"/>
-          </w:tcPr>
-          <w:p/>
-        </w:tc>
-      </w:tr>
-      <w:tr>
-        <w:tc>
-          <w:tcPr>
-            <w:tcW w:w="1980" w:type="dxa"/>
-          </w:tcPr>
-          <w:p/>
-        </w:tc>
-        <w:tc>
-          <w:tcPr>
-            <w:tcW w:w="2551" w:type="dxa"/>
-          </w:tcPr>
-          <w:p/>
-        </w:tc>
-        <w:tc>
-          <w:tcPr>
-            <w:tcW w:w="5103" w:type="dxa"/>
-          </w:tcPr>
-          <w:p/>
-        </w:tc>
-      </w:tr>
-      <w:tr>
-        <w:tc>
-          <w:tcPr>
-            <w:tcW w:w="1980" w:type="dxa"/>
-          </w:tcPr>
-          <w:p/>
-        </w:tc>
-        <w:tc>
-          <w:tcPr>
-            <w:tcW w:w="2551" w:type="dxa"/>
-          </w:tcPr>
-          <w:p/>
-        </w:tc>
-        <w:tc>
-          <w:tcPr>
-            <w:tcW w:w="5103" w:type="dxa"/>
-          </w:tcPr>
-          <w:p/>
+          <w:p>
+            <w:r>
+              <w:t>26.9</w:t>
+            </w:r>
+          </w:p>
+        </w:tc>
+        <w:tc>
+          <w:tcPr>
+            <w:tcW w:w="2551" w:type="dxa"/>
+          </w:tcPr>
+          <w:p>
+            <w:r>
+              <w:t>1.</w:t>
+            </w:r>
+            <w:proofErr w:type="gramStart"/>
+            <w:r>
+              <w:t>30h</w:t>
+            </w:r>
+            <w:proofErr w:type="gramEnd"/>
+          </w:p>
+        </w:tc>
+        <w:tc>
+          <w:tcPr>
+            <w:tcW w:w="5103" w:type="dxa"/>
+          </w:tcPr>
+          <w:p>
+            <w:r>
+              <w:t>valikon päivittämistä ja parantelua</w:t>
+            </w:r>
+          </w:p>
+        </w:tc>
+      </w:tr>
+      <w:tr>
+        <w:tc>
+          <w:tcPr>
+            <w:tcW w:w="1980" w:type="dxa"/>
+          </w:tcPr>
+          <w:p>
+            <w:r>
+              <w:t>28.9.</w:t>
+            </w:r>
+          </w:p>
+        </w:tc>
+        <w:tc>
+          <w:tcPr>
+            <w:tcW w:w="2551" w:type="dxa"/>
+          </w:tcPr>
+          <w:p>
+            <w:r>
+              <w:t>1.</w:t>
+            </w:r>
+            <w:proofErr w:type="gramStart"/>
+            <w:r>
+              <w:t>30h</w:t>
+            </w:r>
+            <w:proofErr w:type="gramEnd"/>
+          </w:p>
+        </w:tc>
+        <w:tc>
+          <w:tcPr>
+            <w:tcW w:w="5103" w:type="dxa"/>
+          </w:tcPr>
+          <w:p>
+            <w:proofErr w:type="spellStart"/>
+            <w:r>
+              <w:t>scrum</w:t>
+            </w:r>
+            <w:proofErr w:type="spellEnd"/>
+            <w:r>
+              <w:t>, koodausta</w:t>
+            </w:r>
+          </w:p>
+        </w:tc>
+      </w:tr>
+      <w:tr>
+        <w:tc>
+          <w:tcPr>
+            <w:tcW w:w="1980" w:type="dxa"/>
+          </w:tcPr>
+          <w:p>
+            <w:r>
+              <w:t>3.10</w:t>
+            </w:r>
+          </w:p>
+        </w:tc>
+        <w:tc>
+          <w:tcPr>
+            <w:tcW w:w="2551" w:type="dxa"/>
+          </w:tcPr>
+          <w:p/>
+        </w:tc>
+        <w:tc>
+          <w:tcPr>
+            <w:tcW w:w="5103" w:type="dxa"/>
+          </w:tcPr>
+          <w:p>
+            <w:r>
+              <w:t>vaatimusmäärittelyn päivitys</w:t>
+            </w:r>
+          </w:p>
         </w:tc>
       </w:tr>
       <w:tr>
@@ -1262,17 +1314,17 @@
     <w:lsdException w:name="Unresolved Mention" w:semiHidden="1" w:unhideWhenUsed="1"/>
     <w:lsdException w:name="Smart Link" w:semiHidden="1" w:unhideWhenUsed="1"/>
   </w:latentStyles>
-  <w:style w:type="paragraph" w:default="1" w:styleId="Normal">
+  <w:style w:type="paragraph" w:default="1" w:styleId="Normaali">
     <w:name w:val="Normal"/>
     <w:qFormat/>
   </w:style>
-  <w:style w:type="character" w:default="1" w:styleId="DefaultParagraphFont">
+  <w:style w:type="character" w:default="1" w:styleId="Kappaleenoletusfontti">
     <w:name w:val="Default Paragraph Font"/>
     <w:uiPriority w:val="1"/>
     <w:semiHidden/>
     <w:unhideWhenUsed/>
   </w:style>
-  <w:style w:type="table" w:default="1" w:styleId="TableNormal">
+  <w:style w:type="table" w:default="1" w:styleId="Normaalitaulukko">
     <w:name w:val="Normal Table"/>
     <w:uiPriority w:val="99"/>
     <w:semiHidden/>
@@ -1287,15 +1339,15 @@
       </w:tblCellMar>
     </w:tblPr>
   </w:style>
-  <w:style w:type="numbering" w:default="1" w:styleId="NoList">
+  <w:style w:type="numbering" w:default="1" w:styleId="Eiluetteloa">
     <w:name w:val="No List"/>
     <w:uiPriority w:val="99"/>
     <w:semiHidden/>
     <w:unhideWhenUsed/>
   </w:style>
-  <w:style w:type="table" w:styleId="TableGrid">
+  <w:style w:type="table" w:styleId="TaulukkoRuudukko">
     <w:name w:val="Table Grid"/>
-    <w:basedOn w:val="TableNormal"/>
+    <w:basedOn w:val="Normaalitaulukko"/>
     <w:uiPriority w:val="39"/>
     <w:rsid w:val="00AC0751"/>
     <w:tblPr>

</xml_diff>